<commit_message>
second example xml sereliztion
</commit_message>
<xml_diff>
--- a/4module/Seminar1/Examples/Условия для примеров.docx
+++ b/4module/Seminar1/Examples/Условия для примеров.docx
@@ -56,7 +56,6 @@
           <w:bCs/>
           <w:sz w:val="28"/>
           <w:szCs w:val="28"/>
-          <w:lang w:val="en-US"/>
         </w:rPr>
       </w:pPr>
       <w:r>
@@ -77,7 +76,6 @@
           <w:bCs/>
           <w:sz w:val="28"/>
           <w:szCs w:val="28"/>
-          <w:lang w:val="en-US"/>
         </w:rPr>
         <w:t>:</w:t>
       </w:r>
@@ -90,6 +88,7 @@
           <w:szCs w:val="28"/>
         </w:rPr>
       </w:pPr>
+      <w:proofErr w:type="gramStart"/>
       <w:r>
         <w:rPr>
           <w:rFonts w:ascii="Times New Roman" w:hAnsi="Times New Roman" w:cs="Times New Roman"/>
@@ -98,6 +97,7 @@
         </w:rPr>
         <w:t>Реализовать :</w:t>
       </w:r>
+      <w:proofErr w:type="gramEnd"/>
     </w:p>
     <w:p>
       <w:pPr>
@@ -107,18 +107,17 @@
           <w:bCs/>
           <w:sz w:val="28"/>
           <w:szCs w:val="28"/>
-          <w:lang w:val="en-US"/>
-        </w:rPr>
-      </w:pPr>
-      <w:r>
-        <w:rPr>
-          <w:rFonts w:ascii="Times New Roman" w:hAnsi="Times New Roman" w:cs="Times New Roman"/>
-          <w:sz w:val="28"/>
-          <w:szCs w:val="28"/>
-          <w:lang w:val="en-US"/>
+        </w:rPr>
+      </w:pPr>
+      <w:r>
+        <w:rPr>
+          <w:rFonts w:ascii="Times New Roman" w:hAnsi="Times New Roman" w:cs="Times New Roman"/>
+          <w:sz w:val="28"/>
+          <w:szCs w:val="28"/>
         </w:rPr>
         <w:t xml:space="preserve">- </w:t>
       </w:r>
+      <w:proofErr w:type="spellStart"/>
       <w:r>
         <w:rPr>
           <w:rFonts w:ascii="Times New Roman" w:hAnsi="Times New Roman" w:cs="Times New Roman"/>
@@ -127,25 +126,46 @@
         </w:rPr>
         <w:t>автосвойство</w:t>
       </w:r>
-      <w:r>
-        <w:rPr>
-          <w:rFonts w:ascii="Times New Roman" w:hAnsi="Times New Roman" w:cs="Times New Roman"/>
-          <w:sz w:val="28"/>
-          <w:szCs w:val="28"/>
-          <w:lang w:val="en-US"/>
-        </w:rPr>
-        <w:t xml:space="preserve"> </w:t>
-      </w:r>
-      <w:r>
-        <w:rPr>
-          <w:rFonts w:ascii="Times New Roman" w:hAnsi="Times New Roman" w:cs="Times New Roman"/>
-          <w:b/>
-          <w:bCs/>
-          <w:sz w:val="28"/>
-          <w:szCs w:val="28"/>
-          <w:lang w:val="en-US"/>
-        </w:rPr>
-        <w:t>string Name</w:t>
+      <w:proofErr w:type="spellEnd"/>
+      <w:r>
+        <w:rPr>
+          <w:rFonts w:ascii="Times New Roman" w:hAnsi="Times New Roman" w:cs="Times New Roman"/>
+          <w:sz w:val="28"/>
+          <w:szCs w:val="28"/>
+        </w:rPr>
+        <w:t xml:space="preserve"> </w:t>
+      </w:r>
+      <w:r>
+        <w:rPr>
+          <w:rFonts w:ascii="Times New Roman" w:hAnsi="Times New Roman" w:cs="Times New Roman"/>
+          <w:b/>
+          <w:bCs/>
+          <w:sz w:val="28"/>
+          <w:szCs w:val="28"/>
+          <w:lang w:val="en-US"/>
+        </w:rPr>
+        <w:t>string</w:t>
+      </w:r>
+      <w:r>
+        <w:rPr>
+          <w:rFonts w:ascii="Times New Roman" w:hAnsi="Times New Roman" w:cs="Times New Roman"/>
+          <w:b/>
+          <w:bCs/>
+          <w:sz w:val="28"/>
+          <w:szCs w:val="28"/>
+        </w:rPr>
+        <w:t xml:space="preserve"> </w:t>
+      </w:r>
+      <w:r>
+        <w:rPr>
+          <w:rFonts w:ascii="Times New Roman" w:hAnsi="Times New Roman" w:cs="Times New Roman"/>
+          <w:b/>
+          <w:bCs/>
+          <w:sz w:val="28"/>
+          <w:szCs w:val="28"/>
+          <w:lang w:val="en-US"/>
+        </w:rPr>
+        <w:t>Name</w:t>
       </w:r>
     </w:p>
     <w:p>
@@ -166,6 +186,7 @@
         </w:rPr>
         <w:t xml:space="preserve">- </w:t>
       </w:r>
+      <w:proofErr w:type="gramStart"/>
       <w:r>
         <w:rPr>
           <w:rFonts w:ascii="Times New Roman" w:hAnsi="Times New Roman" w:cs="Times New Roman"/>
@@ -203,6 +224,7 @@
         </w:rPr>
         <w:t>double</w:t>
       </w:r>
+      <w:proofErr w:type="gramEnd"/>
       <w:r>
         <w:rPr>
           <w:rFonts w:ascii="Times New Roman" w:hAnsi="Times New Roman" w:cs="Times New Roman"/>
@@ -357,7 +379,25 @@
           <w:sz w:val="28"/>
           <w:szCs w:val="28"/>
         </w:rPr>
-        <w:t>человек должен быть совершеннолетним и не пенсионером[18,65]</w:t>
+        <w:t xml:space="preserve">человек должен быть совершеннолетним и не </w:t>
+      </w:r>
+      <w:proofErr w:type="gramStart"/>
+      <w:r>
+        <w:rPr>
+          <w:rFonts w:ascii="Times New Roman" w:hAnsi="Times New Roman" w:cs="Times New Roman"/>
+          <w:sz w:val="28"/>
+          <w:szCs w:val="28"/>
+        </w:rPr>
+        <w:t>пенсионером[</w:t>
+      </w:r>
+      <w:proofErr w:type="gramEnd"/>
+      <w:r>
+        <w:rPr>
+          <w:rFonts w:ascii="Times New Roman" w:hAnsi="Times New Roman" w:cs="Times New Roman"/>
+          <w:sz w:val="28"/>
+          <w:szCs w:val="28"/>
+        </w:rPr>
+        <w:t>18,65]</w:t>
       </w:r>
     </w:p>
     <w:p>
@@ -424,6 +464,7 @@
         </w:rPr>
         <w:t xml:space="preserve">кидать собственное исключение </w:t>
       </w:r>
+      <w:proofErr w:type="spellStart"/>
       <w:r>
         <w:rPr>
           <w:rFonts w:ascii="Times New Roman" w:hAnsi="Times New Roman" w:cs="Times New Roman"/>
@@ -433,6 +474,7 @@
         </w:rPr>
         <w:t>Ovverrun</w:t>
       </w:r>
+      <w:proofErr w:type="spellEnd"/>
       <w:r>
         <w:rPr>
           <w:rFonts w:ascii="Times New Roman" w:hAnsi="Times New Roman" w:cs="Times New Roman"/>
@@ -450,7 +492,6 @@
           <w:bCs/>
           <w:sz w:val="28"/>
           <w:szCs w:val="28"/>
-          <w:lang w:val="en-US"/>
         </w:rPr>
       </w:pPr>
       <w:r>
@@ -466,20 +507,43 @@
           <w:rFonts w:ascii="Times New Roman" w:hAnsi="Times New Roman" w:cs="Times New Roman"/>
           <w:sz w:val="28"/>
           <w:szCs w:val="28"/>
-          <w:lang w:val="en-US"/>
-        </w:rPr>
-        <w:t xml:space="preserve"> </w:t>
-      </w:r>
-      <w:r>
-        <w:rPr>
-          <w:rFonts w:ascii="Times New Roman" w:hAnsi="Times New Roman" w:cs="Times New Roman"/>
-          <w:b/>
-          <w:bCs/>
-          <w:sz w:val="28"/>
-          <w:szCs w:val="28"/>
-          <w:lang w:val="en-US"/>
-        </w:rPr>
-        <w:t>ToString()</w:t>
+        </w:rPr>
+        <w:t xml:space="preserve"> </w:t>
+      </w:r>
+      <w:proofErr w:type="spellStart"/>
+      <w:proofErr w:type="gramStart"/>
+      <w:r>
+        <w:rPr>
+          <w:rFonts w:ascii="Times New Roman" w:hAnsi="Times New Roman" w:cs="Times New Roman"/>
+          <w:b/>
+          <w:bCs/>
+          <w:sz w:val="28"/>
+          <w:szCs w:val="28"/>
+          <w:lang w:val="en-US"/>
+        </w:rPr>
+        <w:t>ToString</w:t>
+      </w:r>
+      <w:proofErr w:type="spellEnd"/>
+      <w:r>
+        <w:rPr>
+          <w:rFonts w:ascii="Times New Roman" w:hAnsi="Times New Roman" w:cs="Times New Roman"/>
+          <w:b/>
+          <w:bCs/>
+          <w:sz w:val="28"/>
+          <w:szCs w:val="28"/>
+        </w:rPr>
+        <w:t>(</w:t>
+      </w:r>
+      <w:proofErr w:type="gramEnd"/>
+      <w:r>
+        <w:rPr>
+          <w:rFonts w:ascii="Times New Roman" w:hAnsi="Times New Roman" w:cs="Times New Roman"/>
+          <w:b/>
+          <w:bCs/>
+          <w:sz w:val="28"/>
+          <w:szCs w:val="28"/>
+        </w:rPr>
+        <w:t>)</w:t>
       </w:r>
     </w:p>
     <w:p>
@@ -490,30 +554,38 @@
           <w:bCs/>
           <w:sz w:val="28"/>
           <w:szCs w:val="28"/>
-          <w:lang w:val="en-US"/>
-        </w:rPr>
-      </w:pPr>
-      <w:r>
-        <w:rPr>
-          <w:rFonts w:ascii="Times New Roman" w:hAnsi="Times New Roman" w:cs="Times New Roman"/>
-          <w:b/>
-          <w:bCs/>
-          <w:sz w:val="28"/>
-          <w:szCs w:val="28"/>
-          <w:lang w:val="en-US"/>
-        </w:rPr>
-        <w:t xml:space="preserve"> </w:t>
-      </w:r>
-      <w:r>
-        <w:rPr>
-          <w:rFonts w:ascii="Times New Roman" w:hAnsi="Times New Roman" w:cs="Times New Roman"/>
-          <w:b/>
-          <w:bCs/>
-          <w:sz w:val="28"/>
-          <w:szCs w:val="28"/>
-          <w:lang w:val="en-US"/>
-        </w:rPr>
-        <w:t xml:space="preserve">abstract </w:t>
+        </w:rPr>
+      </w:pPr>
+      <w:r>
+        <w:rPr>
+          <w:rFonts w:ascii="Times New Roman" w:hAnsi="Times New Roman" w:cs="Times New Roman"/>
+          <w:b/>
+          <w:bCs/>
+          <w:sz w:val="28"/>
+          <w:szCs w:val="28"/>
+        </w:rPr>
+        <w:t xml:space="preserve"> </w:t>
+      </w:r>
+      <w:r>
+        <w:rPr>
+          <w:rFonts w:ascii="Times New Roman" w:hAnsi="Times New Roman" w:cs="Times New Roman"/>
+          <w:b/>
+          <w:bCs/>
+          <w:sz w:val="28"/>
+          <w:szCs w:val="28"/>
+          <w:lang w:val="en-US"/>
+        </w:rPr>
+        <w:t>abstract</w:t>
+      </w:r>
+      <w:r>
+        <w:rPr>
+          <w:rFonts w:ascii="Times New Roman" w:hAnsi="Times New Roman" w:cs="Times New Roman"/>
+          <w:b/>
+          <w:bCs/>
+          <w:sz w:val="28"/>
+          <w:szCs w:val="28"/>
+        </w:rPr>
+        <w:t xml:space="preserve"> </w:t>
       </w:r>
       <w:r>
         <w:rPr>
@@ -533,7 +605,6 @@
           <w:bCs/>
           <w:sz w:val="28"/>
           <w:szCs w:val="28"/>
-          <w:lang w:val="en-US"/>
         </w:rPr>
         <w:t>:</w:t>
       </w:r>
@@ -612,6 +683,7 @@
         </w:rPr>
         <w:t xml:space="preserve"> </w:t>
       </w:r>
+      <w:proofErr w:type="gramStart"/>
       <w:r>
         <w:rPr>
           <w:rFonts w:ascii="Times New Roman" w:hAnsi="Times New Roman" w:cs="Times New Roman"/>
@@ -633,6 +705,7 @@
         </w:rPr>
         <w:t>(</w:t>
       </w:r>
+      <w:proofErr w:type="gramEnd"/>
       <w:r>
         <w:rPr>
           <w:rFonts w:ascii="Times New Roman" w:hAnsi="Times New Roman" w:cs="Times New Roman"/>
@@ -736,8 +809,18 @@
           <w:sz w:val="28"/>
           <w:szCs w:val="28"/>
         </w:rPr>
-        <w:t>увольнять самого неспособного рабоотника</w:t>
-      </w:r>
+        <w:t xml:space="preserve">увольнять самого неспособного </w:t>
+      </w:r>
+      <w:proofErr w:type="spellStart"/>
+      <w:r>
+        <w:rPr>
+          <w:rFonts w:ascii="Times New Roman" w:hAnsi="Times New Roman" w:cs="Times New Roman"/>
+          <w:sz w:val="28"/>
+          <w:szCs w:val="28"/>
+        </w:rPr>
+        <w:t>рабоотника</w:t>
+      </w:r>
+      <w:proofErr w:type="spellEnd"/>
       <w:r>
         <w:rPr>
           <w:rFonts w:ascii="Times New Roman" w:hAnsi="Times New Roman" w:cs="Times New Roman"/>
@@ -773,6 +856,7 @@
         </w:rPr>
         <w:t xml:space="preserve"> </w:t>
       </w:r>
+      <w:proofErr w:type="spellStart"/>
       <w:r>
         <w:rPr>
           <w:rFonts w:ascii="Times New Roman" w:hAnsi="Times New Roman" w:cs="Times New Roman"/>
@@ -783,13 +867,32 @@
         </w:rPr>
         <w:t>NumberOfDepartments</w:t>
       </w:r>
-      <w:r>
-        <w:rPr>
-          <w:rFonts w:ascii="Times New Roman" w:hAnsi="Times New Roman" w:cs="Times New Roman"/>
-          <w:sz w:val="28"/>
-          <w:szCs w:val="28"/>
-        </w:rPr>
-        <w:t xml:space="preserve">, автореализуемые свойства </w:t>
+      <w:proofErr w:type="spellEnd"/>
+      <w:r>
+        <w:rPr>
+          <w:rFonts w:ascii="Times New Roman" w:hAnsi="Times New Roman" w:cs="Times New Roman"/>
+          <w:sz w:val="28"/>
+          <w:szCs w:val="28"/>
+        </w:rPr>
+        <w:t xml:space="preserve">, </w:t>
+      </w:r>
+      <w:proofErr w:type="spellStart"/>
+      <w:r>
+        <w:rPr>
+          <w:rFonts w:ascii="Times New Roman" w:hAnsi="Times New Roman" w:cs="Times New Roman"/>
+          <w:sz w:val="28"/>
+          <w:szCs w:val="28"/>
+        </w:rPr>
+        <w:t>автореализуемые</w:t>
+      </w:r>
+      <w:proofErr w:type="spellEnd"/>
+      <w:r>
+        <w:rPr>
+          <w:rFonts w:ascii="Times New Roman" w:hAnsi="Times New Roman" w:cs="Times New Roman"/>
+          <w:sz w:val="28"/>
+          <w:szCs w:val="28"/>
+        </w:rPr>
+        <w:t xml:space="preserve"> свойства </w:t>
       </w:r>
       <w:r>
         <w:rPr>
@@ -846,7 +949,25 @@
           <w:sz w:val="28"/>
           <w:szCs w:val="28"/>
         </w:rPr>
-        <w:t>Реализовать конструктор инициализирующий все свойства класса.</w:t>
+        <w:t xml:space="preserve">Реализовать </w:t>
+      </w:r>
+      <w:proofErr w:type="gramStart"/>
+      <w:r>
+        <w:rPr>
+          <w:rFonts w:ascii="Times New Roman" w:hAnsi="Times New Roman" w:cs="Times New Roman"/>
+          <w:sz w:val="28"/>
+          <w:szCs w:val="28"/>
+        </w:rPr>
+        <w:t>конструктор</w:t>
+      </w:r>
+      <w:proofErr w:type="gramEnd"/>
+      <w:r>
+        <w:rPr>
+          <w:rFonts w:ascii="Times New Roman" w:hAnsi="Times New Roman" w:cs="Times New Roman"/>
+          <w:sz w:val="28"/>
+          <w:szCs w:val="28"/>
+        </w:rPr>
+        <w:t xml:space="preserve"> инициализирующий все свойства класса.</w:t>
       </w:r>
     </w:p>
     <w:p>
@@ -857,6 +978,7 @@
           <w:bCs/>
           <w:sz w:val="28"/>
           <w:szCs w:val="28"/>
+          <w:lang w:val="en-US"/>
         </w:rPr>
       </w:pPr>
       <w:r>
@@ -872,9 +994,12 @@
           <w:rFonts w:ascii="Times New Roman" w:hAnsi="Times New Roman" w:cs="Times New Roman"/>
           <w:sz w:val="28"/>
           <w:szCs w:val="28"/>
-        </w:rPr>
-        <w:t xml:space="preserve"> </w:t>
-      </w:r>
+          <w:lang w:val="en-US"/>
+        </w:rPr>
+        <w:t xml:space="preserve"> </w:t>
+      </w:r>
+      <w:proofErr w:type="spellStart"/>
+      <w:proofErr w:type="gramStart"/>
       <w:r>
         <w:rPr>
           <w:rFonts w:ascii="Times New Roman" w:hAnsi="Times New Roman" w:cs="Times New Roman"/>
@@ -886,15 +1011,29 @@
         </w:rPr>
         <w:t>ToString</w:t>
       </w:r>
-      <w:r>
-        <w:rPr>
-          <w:rFonts w:ascii="Times New Roman" w:hAnsi="Times New Roman" w:cs="Times New Roman"/>
-          <w:b/>
-          <w:bCs/>
-          <w:sz w:val="28"/>
-          <w:szCs w:val="28"/>
-        </w:rPr>
-        <w:t>().</w:t>
+      <w:proofErr w:type="spellEnd"/>
+      <w:r>
+        <w:rPr>
+          <w:rFonts w:ascii="Times New Roman" w:hAnsi="Times New Roman" w:cs="Times New Roman"/>
+          <w:b/>
+          <w:bCs/>
+          <w:sz w:val="28"/>
+          <w:szCs w:val="28"/>
+          <w:lang w:val="en-US"/>
+        </w:rPr>
+        <w:t>(</w:t>
+      </w:r>
+      <w:proofErr w:type="gramEnd"/>
+      <w:r>
+        <w:rPr>
+          <w:rFonts w:ascii="Times New Roman" w:hAnsi="Times New Roman" w:cs="Times New Roman"/>
+          <w:b/>
+          <w:bCs/>
+          <w:sz w:val="28"/>
+          <w:szCs w:val="28"/>
+          <w:lang w:val="en-US"/>
+        </w:rPr>
+        <w:t>).</w:t>
       </w:r>
     </w:p>
     <w:p>
@@ -1000,6 +1139,7 @@
         </w:rPr>
         <w:t>-</w:t>
       </w:r>
+      <w:proofErr w:type="gramStart"/>
       <w:r>
         <w:rPr>
           <w:rFonts w:ascii="Times New Roman" w:hAnsi="Times New Roman" w:cs="Times New Roman"/>
@@ -1017,6 +1157,7 @@
         </w:rPr>
         <w:t>&lt;</w:t>
       </w:r>
+      <w:proofErr w:type="gramEnd"/>
       <w:r>
         <w:rPr>
           <w:rFonts w:ascii="Times New Roman" w:hAnsi="Times New Roman" w:cs="Times New Roman"/>
@@ -1139,8 +1280,36 @@
           <w:sz w:val="28"/>
           <w:szCs w:val="28"/>
         </w:rPr>
-        <w:t xml:space="preserve">-автореализуемое свойство  </w:t>
-      </w:r>
+        <w:t>-</w:t>
+      </w:r>
+      <w:proofErr w:type="spellStart"/>
+      <w:r>
+        <w:rPr>
+          <w:rFonts w:ascii="Times New Roman" w:hAnsi="Times New Roman" w:cs="Times New Roman"/>
+          <w:sz w:val="28"/>
+          <w:szCs w:val="28"/>
+        </w:rPr>
+        <w:t>автореализуемое</w:t>
+      </w:r>
+      <w:proofErr w:type="spellEnd"/>
+      <w:r>
+        <w:rPr>
+          <w:rFonts w:ascii="Times New Roman" w:hAnsi="Times New Roman" w:cs="Times New Roman"/>
+          <w:sz w:val="28"/>
+          <w:szCs w:val="28"/>
+        </w:rPr>
+        <w:t xml:space="preserve"> </w:t>
+      </w:r>
+      <w:proofErr w:type="gramStart"/>
+      <w:r>
+        <w:rPr>
+          <w:rFonts w:ascii="Times New Roman" w:hAnsi="Times New Roman" w:cs="Times New Roman"/>
+          <w:sz w:val="28"/>
+          <w:szCs w:val="28"/>
+        </w:rPr>
+        <w:t xml:space="preserve">свойство  </w:t>
+      </w:r>
+      <w:proofErr w:type="spellStart"/>
       <w:r>
         <w:rPr>
           <w:rFonts w:ascii="Times New Roman" w:hAnsi="Times New Roman" w:cs="Times New Roman"/>
@@ -1150,6 +1319,8 @@
         </w:rPr>
         <w:t>DepartmentName</w:t>
       </w:r>
+      <w:proofErr w:type="spellEnd"/>
+      <w:proofErr w:type="gramEnd"/>
     </w:p>
     <w:p>
       <w:pPr>
@@ -1159,7 +1330,6 @@
           <w:bCs/>
           <w:sz w:val="28"/>
           <w:szCs w:val="28"/>
-          <w:lang w:val="en-US"/>
         </w:rPr>
       </w:pPr>
       <w:r>
@@ -1175,7 +1345,6 @@
           <w:rFonts w:ascii="Times New Roman" w:hAnsi="Times New Roman" w:cs="Times New Roman"/>
           <w:sz w:val="28"/>
           <w:szCs w:val="28"/>
-          <w:lang w:val="en-US"/>
         </w:rPr>
         <w:t xml:space="preserve"> </w:t>
       </w:r>
@@ -1192,10 +1361,10 @@
           <w:rFonts w:ascii="Times New Roman" w:hAnsi="Times New Roman" w:cs="Times New Roman"/>
           <w:sz w:val="28"/>
           <w:szCs w:val="28"/>
-          <w:lang w:val="en-US"/>
-        </w:rPr>
-        <w:t xml:space="preserve"> </w:t>
-      </w:r>
+        </w:rPr>
+        <w:t xml:space="preserve"> </w:t>
+      </w:r>
+      <w:proofErr w:type="gramStart"/>
       <w:r>
         <w:rPr>
           <w:rFonts w:ascii="Times New Roman" w:hAnsi="Times New Roman" w:cs="Times New Roman"/>
@@ -1214,10 +1383,10 @@
           <w:bCs/>
           <w:sz w:val="28"/>
           <w:szCs w:val="28"/>
-          <w:lang w:val="en-US"/>
         </w:rPr>
         <w:t>(</w:t>
       </w:r>
+      <w:proofErr w:type="gramEnd"/>
       <w:r>
         <w:rPr>
           <w:rFonts w:ascii="Times New Roman" w:hAnsi="Times New Roman" w:cs="Times New Roman"/>
@@ -1236,7 +1405,6 @@
           <w:bCs/>
           <w:sz w:val="28"/>
           <w:szCs w:val="28"/>
-          <w:lang w:val="en-US"/>
         </w:rPr>
         <w:t xml:space="preserve"> </w:t>
       </w:r>
@@ -1258,7 +1426,6 @@
           <w:bCs/>
           <w:sz w:val="28"/>
           <w:szCs w:val="28"/>
-          <w:lang w:val="en-US"/>
         </w:rPr>
         <w:t>)</w:t>
       </w:r>
@@ -1267,7 +1434,6 @@
           <w:rFonts w:ascii="Times New Roman" w:hAnsi="Times New Roman" w:cs="Times New Roman"/>
           <w:sz w:val="28"/>
           <w:szCs w:val="28"/>
-          <w:lang w:val="en-US"/>
         </w:rPr>
         <w:t xml:space="preserve"> </w:t>
       </w:r>
@@ -1284,7 +1450,6 @@
           <w:rFonts w:ascii="Times New Roman" w:hAnsi="Times New Roman" w:cs="Times New Roman"/>
           <w:sz w:val="28"/>
           <w:szCs w:val="28"/>
-          <w:lang w:val="en-US"/>
         </w:rPr>
         <w:t xml:space="preserve"> </w:t>
       </w:r>
@@ -1306,7 +1471,6 @@
           <w:bCs/>
           <w:sz w:val="28"/>
           <w:szCs w:val="28"/>
-          <w:lang w:val="en-US"/>
         </w:rPr>
         <w:t>().</w:t>
       </w:r>
@@ -1335,6 +1499,8 @@
         </w:rPr>
         <w:t xml:space="preserve"> </w:t>
       </w:r>
+      <w:proofErr w:type="spellStart"/>
+      <w:proofErr w:type="gramStart"/>
       <w:r>
         <w:rPr>
           <w:rFonts w:ascii="Times New Roman" w:hAnsi="Times New Roman" w:cs="Times New Roman"/>
@@ -1346,15 +1512,27 @@
         </w:rPr>
         <w:t>ToString</w:t>
       </w:r>
-      <w:r>
-        <w:rPr>
-          <w:rFonts w:ascii="Times New Roman" w:hAnsi="Times New Roman" w:cs="Times New Roman"/>
-          <w:b/>
-          <w:bCs/>
-          <w:sz w:val="28"/>
-          <w:szCs w:val="28"/>
-        </w:rPr>
-        <w:t xml:space="preserve">() </w:t>
+      <w:proofErr w:type="spellEnd"/>
+      <w:r>
+        <w:rPr>
+          <w:rFonts w:ascii="Times New Roman" w:hAnsi="Times New Roman" w:cs="Times New Roman"/>
+          <w:b/>
+          <w:bCs/>
+          <w:sz w:val="28"/>
+          <w:szCs w:val="28"/>
+        </w:rPr>
+        <w:t>(</w:t>
+      </w:r>
+      <w:proofErr w:type="gramEnd"/>
+      <w:r>
+        <w:rPr>
+          <w:rFonts w:ascii="Times New Roman" w:hAnsi="Times New Roman" w:cs="Times New Roman"/>
+          <w:b/>
+          <w:bCs/>
+          <w:sz w:val="28"/>
+          <w:szCs w:val="28"/>
+        </w:rPr>
+        <w:t xml:space="preserve">) </w:t>
       </w:r>
       <w:r>
         <w:rPr>
@@ -1383,6 +1561,7 @@
         </w:rPr>
         <w:t xml:space="preserve"> , </w:t>
       </w:r>
+      <w:proofErr w:type="spellStart"/>
       <w:r>
         <w:rPr>
           <w:rFonts w:ascii="Times New Roman" w:hAnsi="Times New Roman" w:cs="Times New Roman"/>
@@ -1394,6 +1573,7 @@
         </w:rPr>
         <w:t>DepartmentName</w:t>
       </w:r>
+      <w:proofErr w:type="spellEnd"/>
       <w:r>
         <w:rPr>
           <w:rFonts w:ascii="Times New Roman" w:hAnsi="Times New Roman" w:cs="Times New Roman"/>
@@ -1486,6 +1666,7 @@
         </w:rPr>
         <w:t xml:space="preserve"> от </w:t>
       </w:r>
+      <w:proofErr w:type="spellStart"/>
       <w:r>
         <w:rPr>
           <w:rFonts w:ascii="Times New Roman" w:hAnsi="Times New Roman" w:cs="Times New Roman"/>
@@ -1497,6 +1678,7 @@
         </w:rPr>
         <w:t>Deparntment</w:t>
       </w:r>
+      <w:proofErr w:type="spellEnd"/>
       <w:r>
         <w:rPr>
           <w:rFonts w:ascii="Times New Roman" w:hAnsi="Times New Roman" w:cs="Times New Roman"/>
@@ -1536,6 +1718,7 @@
         </w:rPr>
         <w:t xml:space="preserve"> </w:t>
       </w:r>
+      <w:proofErr w:type="gramStart"/>
       <w:r>
         <w:rPr>
           <w:rFonts w:ascii="Times New Roman" w:hAnsi="Times New Roman" w:cs="Times New Roman"/>
@@ -1607,7 +1790,16 @@
           <w:sz w:val="28"/>
           <w:szCs w:val="28"/>
         </w:rPr>
-        <w:t xml:space="preserve">, где реализуйте создание случайного имени строки и </w:t>
+        <w:t>,</w:t>
+      </w:r>
+      <w:proofErr w:type="gramEnd"/>
+      <w:r>
+        <w:rPr>
+          <w:rFonts w:ascii="Times New Roman" w:hAnsi="Times New Roman" w:cs="Times New Roman"/>
+          <w:sz w:val="28"/>
+          <w:szCs w:val="28"/>
+        </w:rPr>
+        <w:t xml:space="preserve"> где реализуйте создание случайного имени строки и </w:t>
       </w:r>
       <w:r>
         <w:rPr>
@@ -1650,7 +1842,61 @@
           <w:szCs w:val="28"/>
         </w:rPr>
         <w:lastRenderedPageBreak/>
-        <w:t>Принять на работу случайное число людей и уволить также случайное число людей, но меньше чем приняли на работу. Бинарно серелизовать в папку программы</w:t>
+        <w:t xml:space="preserve">Принять на работу случайное число людей и уволить также случайное число людей, но </w:t>
+      </w:r>
+      <w:proofErr w:type="gramStart"/>
+      <w:r>
+        <w:rPr>
+          <w:rFonts w:ascii="Times New Roman" w:hAnsi="Times New Roman" w:cs="Times New Roman"/>
+          <w:sz w:val="28"/>
+          <w:szCs w:val="28"/>
+        </w:rPr>
+        <w:t>меньше</w:t>
+      </w:r>
+      <w:proofErr w:type="gramEnd"/>
+      <w:r>
+        <w:rPr>
+          <w:rFonts w:ascii="Times New Roman" w:hAnsi="Times New Roman" w:cs="Times New Roman"/>
+          <w:sz w:val="28"/>
+          <w:szCs w:val="28"/>
+        </w:rPr>
+        <w:t xml:space="preserve"> чем приняли на работу. </w:t>
+      </w:r>
+      <w:proofErr w:type="spellStart"/>
+      <w:r>
+        <w:rPr>
+          <w:rFonts w:ascii="Times New Roman" w:hAnsi="Times New Roman" w:cs="Times New Roman"/>
+          <w:sz w:val="28"/>
+          <w:szCs w:val="28"/>
+        </w:rPr>
+        <w:t>Бинарно</w:t>
+      </w:r>
+      <w:proofErr w:type="spellEnd"/>
+      <w:r>
+        <w:rPr>
+          <w:rFonts w:ascii="Times New Roman" w:hAnsi="Times New Roman" w:cs="Times New Roman"/>
+          <w:sz w:val="28"/>
+          <w:szCs w:val="28"/>
+        </w:rPr>
+        <w:t xml:space="preserve"> </w:t>
+      </w:r>
+      <w:proofErr w:type="spellStart"/>
+      <w:r>
+        <w:rPr>
+          <w:rFonts w:ascii="Times New Roman" w:hAnsi="Times New Roman" w:cs="Times New Roman"/>
+          <w:sz w:val="28"/>
+          <w:szCs w:val="28"/>
+        </w:rPr>
+        <w:t>серелизовать</w:t>
+      </w:r>
+      <w:proofErr w:type="spellEnd"/>
+      <w:r>
+        <w:rPr>
+          <w:rFonts w:ascii="Times New Roman" w:hAnsi="Times New Roman" w:cs="Times New Roman"/>
+          <w:sz w:val="28"/>
+          <w:szCs w:val="28"/>
+        </w:rPr>
+        <w:t xml:space="preserve"> в папку программы</w:t>
       </w:r>
       <w:r>
         <w:rPr>
@@ -1675,7 +1921,101 @@
           <w:sz w:val="28"/>
           <w:szCs w:val="28"/>
         </w:rPr>
-        <w:t>Во строй программе десерелизовать файл и вывести на консоль.</w:t>
+        <w:t xml:space="preserve">Во строй программе </w:t>
+      </w:r>
+      <w:proofErr w:type="spellStart"/>
+      <w:r>
+        <w:rPr>
+          <w:rFonts w:ascii="Times New Roman" w:hAnsi="Times New Roman" w:cs="Times New Roman"/>
+          <w:sz w:val="28"/>
+          <w:szCs w:val="28"/>
+        </w:rPr>
+        <w:t>десерелизовать</w:t>
+      </w:r>
+      <w:proofErr w:type="spellEnd"/>
+      <w:r>
+        <w:rPr>
+          <w:rFonts w:ascii="Times New Roman" w:hAnsi="Times New Roman" w:cs="Times New Roman"/>
+          <w:sz w:val="28"/>
+          <w:szCs w:val="28"/>
+        </w:rPr>
+        <w:t xml:space="preserve"> файл и вывести на консоль.</w:t>
+      </w:r>
+    </w:p>
+    <w:p>
+      <w:pPr>
+        <w:rPr>
+          <w:rFonts w:ascii="Times New Roman" w:hAnsi="Times New Roman" w:cs="Times New Roman"/>
+          <w:b/>
+          <w:bCs/>
+          <w:sz w:val="28"/>
+          <w:szCs w:val="28"/>
+          <w:lang w:val="en-US"/>
+        </w:rPr>
+      </w:pPr>
+      <w:r>
+        <w:rPr>
+          <w:rFonts w:ascii="Times New Roman" w:hAnsi="Times New Roman" w:cs="Times New Roman"/>
+          <w:b/>
+          <w:bCs/>
+          <w:sz w:val="28"/>
+          <w:szCs w:val="28"/>
+          <w:lang w:val="en-US"/>
+        </w:rPr>
+        <w:t>HINT</w:t>
+      </w:r>
+      <w:r>
+        <w:rPr>
+          <w:rFonts w:ascii="Times New Roman" w:hAnsi="Times New Roman" w:cs="Times New Roman"/>
+          <w:b/>
+          <w:bCs/>
+          <w:sz w:val="28"/>
+          <w:szCs w:val="28"/>
+        </w:rPr>
+        <w:t xml:space="preserve">. </w:t>
+      </w:r>
+      <w:r>
+        <w:rPr>
+          <w:rFonts w:ascii="Times New Roman" w:hAnsi="Times New Roman" w:cs="Times New Roman"/>
+          <w:sz w:val="28"/>
+          <w:szCs w:val="28"/>
+        </w:rPr>
+        <w:t xml:space="preserve">Попробуйте то же самое </w:t>
+      </w:r>
+      <w:proofErr w:type="spellStart"/>
+      <w:r>
+        <w:rPr>
+          <w:rFonts w:ascii="Times New Roman" w:hAnsi="Times New Roman" w:cs="Times New Roman"/>
+          <w:sz w:val="28"/>
+          <w:szCs w:val="28"/>
+        </w:rPr>
+        <w:t>серелизовать</w:t>
+      </w:r>
+      <w:proofErr w:type="spellEnd"/>
+      <w:r>
+        <w:rPr>
+          <w:rFonts w:ascii="Times New Roman" w:hAnsi="Times New Roman" w:cs="Times New Roman"/>
+          <w:sz w:val="28"/>
+          <w:szCs w:val="28"/>
+        </w:rPr>
+        <w:t xml:space="preserve"> с помощью </w:t>
+      </w:r>
+      <w:r>
+        <w:rPr>
+          <w:rFonts w:ascii="Times New Roman" w:hAnsi="Times New Roman" w:cs="Times New Roman"/>
+          <w:sz w:val="28"/>
+          <w:szCs w:val="28"/>
+          <w:lang w:val="en-US"/>
+        </w:rPr>
+        <w:t>xml</w:t>
+      </w:r>
+      <w:r>
+        <w:rPr>
+          <w:rFonts w:ascii="Times New Roman" w:hAnsi="Times New Roman" w:cs="Times New Roman"/>
+          <w:sz w:val="28"/>
+          <w:szCs w:val="28"/>
+        </w:rPr>
+        <w:t>, поймите с какой проблемой вы сталкиваетесь.</w:t>
       </w:r>
       <w:bookmarkStart w:id="0" w:name="_GoBack"/>
       <w:bookmarkEnd w:id="0"/>
@@ -1840,6 +2180,7 @@
     <w:lsdException w:name="HTML Sample" w:semiHidden="1" w:unhideWhenUsed="1"/>
     <w:lsdException w:name="HTML Typewriter" w:semiHidden="1" w:unhideWhenUsed="1"/>
     <w:lsdException w:name="HTML Variable" w:semiHidden="1" w:unhideWhenUsed="1"/>
+    <w:lsdException w:name="Normal Table" w:semiHidden="1" w:unhideWhenUsed="1"/>
     <w:lsdException w:name="annotation subject" w:semiHidden="1" w:unhideWhenUsed="1"/>
     <w:lsdException w:name="No List" w:semiHidden="1" w:unhideWhenUsed="1"/>
     <w:lsdException w:name="Outline List 1" w:semiHidden="1" w:unhideWhenUsed="1"/>
@@ -1886,8 +2227,10 @@
     <w:lsdException w:name="Table Subtle 2" w:semiHidden="1" w:unhideWhenUsed="1"/>
     <w:lsdException w:name="Table Web 1" w:semiHidden="1" w:unhideWhenUsed="1"/>
     <w:lsdException w:name="Table Web 2" w:semiHidden="1" w:unhideWhenUsed="1"/>
+    <w:lsdException w:name="Table Web 3" w:semiHidden="1" w:unhideWhenUsed="1"/>
     <w:lsdException w:name="Balloon Text" w:semiHidden="1" w:unhideWhenUsed="1"/>
     <w:lsdException w:name="Table Grid" w:uiPriority="39"/>
+    <w:lsdException w:name="Table Theme" w:semiHidden="1" w:unhideWhenUsed="1"/>
     <w:lsdException w:name="Placeholder Text" w:semiHidden="1"/>
     <w:lsdException w:name="No Spacing" w:uiPriority="1" w:qFormat="1"/>
     <w:lsdException w:name="Light Shading" w:uiPriority="60"/>

</xml_diff>